<commit_message>
Shop code + coins
</commit_message>
<xml_diff>
--- a/Documentatie/GD Making Of S4.docx
+++ b/Documentatie/GD Making Of S4.docx
@@ -183,7 +183,6 @@
                             </wps:style>
                             <wps:txbx>
                               <w:txbxContent>
-                                <w:bookmarkStart w:id="1" w:name="_GoBack"/>
                                 <w:p>
                                   <w:pPr>
                                     <w:rPr>
@@ -213,19 +212,10 @@
                                           <w:sz w:val="72"/>
                                           <w:szCs w:val="72"/>
                                         </w:rPr>
-                                        <w:t>Making of Document GD S</w:t>
-                                      </w:r>
-                                      <w:r>
-                                        <w:rPr>
-                                          <w:color w:val="FFFFFF" w:themeColor="background1"/>
-                                          <w:sz w:val="72"/>
-                                          <w:szCs w:val="72"/>
-                                        </w:rPr>
-                                        <w:t>4</w:t>
+                                        <w:t>Making of Document GD S3</w:t>
                                       </w:r>
                                     </w:sdtContent>
                                   </w:sdt>
-                                  <w:bookmarkEnd w:id="1"/>
                                 </w:p>
                               </w:txbxContent>
                             </wps:txbx>
@@ -364,7 +354,6 @@
                       <v:path arrowok="t" o:connecttype="custom" o:connectlocs="0,0;0,4972126;872222,5134261;5557520,4972126;5557520,4763667;5557520,0;0,0" o:connectangles="0,0,0,0,0,0,0" textboxrect="0,0,720,700"/>
                       <v:textbox inset="1in,86.4pt,86.4pt,86.4pt">
                         <w:txbxContent>
-                          <w:bookmarkStart w:id="2" w:name="_GoBack"/>
                           <w:p>
                             <w:pPr>
                               <w:rPr>
@@ -394,19 +383,10 @@
                                     <w:sz w:val="72"/>
                                     <w:szCs w:val="72"/>
                                   </w:rPr>
-                                  <w:t>Making of Document GD S</w:t>
-                                </w:r>
-                                <w:r>
-                                  <w:rPr>
-                                    <w:color w:val="FFFFFF" w:themeColor="background1"/>
-                                    <w:sz w:val="72"/>
-                                    <w:szCs w:val="72"/>
-                                  </w:rPr>
-                                  <w:t>4</w:t>
+                                  <w:t>Making of Document GD S3</w:t>
                                 </w:r>
                               </w:sdtContent>
                             </w:sdt>
-                            <w:bookmarkEnd w:id="2"/>
                           </w:p>
                         </w:txbxContent>
                       </v:textbox>
@@ -2183,16 +2163,31 @@
     <w:p>
       <w:pPr>
         <w:pStyle w:val="Kop1"/>
-      </w:pPr>
-      <w:bookmarkStart w:id="3" w:name="_Toc4090209"/>
-      <w:r>
+        <w:rPr>
+          <w:lang w:val="en-US"/>
+        </w:rPr>
+      </w:pPr>
+      <w:bookmarkStart w:id="1" w:name="_Toc4090209"/>
+      <w:r>
+        <w:rPr>
+          <w:lang w:val="en-US"/>
+        </w:rPr>
         <w:lastRenderedPageBreak/>
-        <w:t>Fase 1</w:t>
-      </w:r>
-      <w:r>
+        <w:t>Ph</w:t>
+      </w:r>
+      <w:r>
+        <w:rPr>
+          <w:lang w:val="en-US"/>
+        </w:rPr>
+        <w:t>ase 1</w:t>
+      </w:r>
+      <w:r>
+        <w:rPr>
+          <w:lang w:val="en-US"/>
+        </w:rPr>
         <w:t xml:space="preserve"> – Concept</w:t>
       </w:r>
-      <w:bookmarkEnd w:id="3"/>
+      <w:bookmarkEnd w:id="1"/>
     </w:p>
     <w:p>
       <w:pPr>
@@ -2226,14 +2221,14 @@
           <w:lang w:val="en-US"/>
         </w:rPr>
       </w:pPr>
-      <w:bookmarkStart w:id="4" w:name="_Toc4090210"/>
+      <w:bookmarkStart w:id="2" w:name="_Toc4090210"/>
       <w:r>
         <w:rPr>
           <w:lang w:val="en-US"/>
         </w:rPr>
         <w:t>Mechanics</w:t>
       </w:r>
-      <w:bookmarkEnd w:id="4"/>
+      <w:bookmarkEnd w:id="2"/>
     </w:p>
     <w:p>
       <w:pPr>
@@ -2354,13 +2349,191 @@
           <w:lang w:val="en-US"/>
         </w:rPr>
       </w:pPr>
-      <w:bookmarkStart w:id="5" w:name="_Toc4090211"/>
+      <w:bookmarkStart w:id="3" w:name="_Toc4090211"/>
       <w:r>
         <w:rPr>
           <w:lang w:val="en-US"/>
         </w:rPr>
         <w:t>Dynamics</w:t>
       </w:r>
+      <w:bookmarkEnd w:id="3"/>
+    </w:p>
+    <w:p>
+      <w:pPr>
+        <w:rPr>
+          <w:lang w:val="en-US"/>
+        </w:rPr>
+      </w:pPr>
+      <w:r>
+        <w:rPr>
+          <w:lang w:val="en-US"/>
+        </w:rPr>
+        <w:t>We want</w:t>
+      </w:r>
+      <w:r>
+        <w:rPr>
+          <w:lang w:val="en-US"/>
+        </w:rPr>
+        <w:t xml:space="preserve"> to make monsters that have special behavior(s) depending on their kind, for example ranged or close-range monsters. This forced a strategic attempt from the player to effectively kill the monsters. The monsters have an AI script that allows them to make decisions based on their surroundings, which in turn gives the player a bigger challenge in killing them. </w:t>
+      </w:r>
+    </w:p>
+    <w:p>
+      <w:pPr>
+        <w:rPr>
+          <w:lang w:val="en-US"/>
+        </w:rPr>
+      </w:pPr>
+      <w:r>
+        <w:rPr>
+          <w:lang w:val="en-US"/>
+        </w:rPr>
+        <w:t xml:space="preserve">The weapon system will have a lot of </w:t>
+      </w:r>
+      <w:r>
+        <w:rPr>
+          <w:lang w:val="en-US"/>
+        </w:rPr>
+        <w:t>guns</w:t>
+      </w:r>
+      <w:r>
+        <w:rPr>
+          <w:lang w:val="en-US"/>
+        </w:rPr>
+        <w:t xml:space="preserve"> such as pistols, rifles, shotguns and lasers, and because of this the player has a wide variety of methods to kill the monsters.</w:t>
+      </w:r>
+      <w:r>
+        <w:rPr>
+          <w:lang w:val="en-US"/>
+        </w:rPr>
+        <w:t xml:space="preserve"> These weapons all have their own use in a specific situation and </w:t>
+      </w:r>
+      <w:r>
+        <w:rPr>
+          <w:lang w:val="en-US"/>
+        </w:rPr>
+        <w:t>provide the option to use strategy.</w:t>
+      </w:r>
+    </w:p>
+    <w:p>
+      <w:pPr>
+        <w:rPr>
+          <w:lang w:val="en-US"/>
+        </w:rPr>
+      </w:pPr>
+      <w:r>
+        <w:rPr>
+          <w:lang w:val="en-US"/>
+        </w:rPr>
+        <w:t>The rooms have purposes, such as a regular killing room, a shop room, or a boss room. Depending on what room the player is going to enter, a choice on what do has to be made. This forces the player to think about their next step.</w:t>
+      </w:r>
+    </w:p>
+    <w:p>
+      <w:pPr>
+        <w:pStyle w:val="Kop2"/>
+        <w:rPr>
+          <w:lang w:val="en-US"/>
+        </w:rPr>
+      </w:pPr>
+      <w:bookmarkStart w:id="4" w:name="_Toc4090212"/>
+      <w:r>
+        <w:rPr>
+          <w:lang w:val="en-US"/>
+        </w:rPr>
+        <w:t>Aesthetics</w:t>
+      </w:r>
+      <w:bookmarkEnd w:id="4"/>
+    </w:p>
+    <w:p>
+      <w:pPr>
+        <w:rPr>
+          <w:lang w:val="en-US"/>
+        </w:rPr>
+      </w:pPr>
+      <w:r>
+        <w:rPr>
+          <w:lang w:val="en-US"/>
+        </w:rPr>
+        <w:t>The rooms and monsters are in a fantasy-dungeon type style, but do not necessarily adhere to this theme. Guns and odd monsters are going to be in the dungeons although they are not found there in the real world. This allows us to be creative in the process of creating monsters, weapons and rooms.</w:t>
+      </w:r>
+    </w:p>
+    <w:p>
+      <w:pPr>
+        <w:rPr>
+          <w:lang w:val="en-US"/>
+        </w:rPr>
+      </w:pPr>
+      <w:r>
+        <w:rPr>
+          <w:lang w:val="en-US"/>
+        </w:rPr>
+        <w:t>The drawing style of the game will be a 128x128 pixel style, mainly because we have the option to draw our own pixel art. Although this takes time, if it is planned correctly we can make very good use of it.</w:t>
+      </w:r>
+    </w:p>
+    <w:p>
+      <w:pPr>
+        <w:rPr>
+          <w:lang w:val="en-US"/>
+        </w:rPr>
+      </w:pPr>
+    </w:p>
+    <w:p>
+      <w:pPr>
+        <w:rPr>
+          <w:lang w:val="en-US"/>
+        </w:rPr>
+      </w:pPr>
+    </w:p>
+    <w:p>
+      <w:pPr>
+        <w:rPr>
+          <w:lang w:val="en-US"/>
+        </w:rPr>
+      </w:pPr>
+    </w:p>
+    <w:p>
+      <w:pPr>
+        <w:pStyle w:val="Kop1"/>
+        <w:rPr>
+          <w:lang w:val="en-US"/>
+        </w:rPr>
+      </w:pPr>
+      <w:bookmarkStart w:id="5" w:name="_Toc4090213"/>
+      <w:r>
+        <w:rPr>
+          <w:lang w:val="en-US"/>
+        </w:rPr>
+        <w:t>Ph</w:t>
+      </w:r>
+      <w:r>
+        <w:rPr>
+          <w:lang w:val="en-US"/>
+        </w:rPr>
+        <w:t>ase 2</w:t>
+      </w:r>
+      <w:r>
+        <w:rPr>
+          <w:lang w:val="en-US"/>
+        </w:rPr>
+        <w:t xml:space="preserve"> </w:t>
+      </w:r>
+      <w:r>
+        <w:rPr>
+          <w:lang w:val="en-US"/>
+        </w:rPr>
+        <w:t>–</w:t>
+      </w:r>
+      <w:r>
+        <w:rPr>
+          <w:lang w:val="en-US"/>
+        </w:rPr>
+        <w:t xml:space="preserve"> </w:t>
+      </w:r>
+      <w:r>
+        <w:rPr>
+          <w:lang w:val="en-US"/>
+        </w:rPr>
+        <w:t>Design</w:t>
+      </w:r>
       <w:bookmarkEnd w:id="5"/>
     </w:p>
     <w:p>
@@ -2373,63 +2546,13 @@
         <w:rPr>
           <w:lang w:val="en-US"/>
         </w:rPr>
-        <w:t>We want</w:t>
-      </w:r>
-      <w:r>
-        <w:rPr>
-          <w:lang w:val="en-US"/>
-        </w:rPr>
-        <w:t xml:space="preserve"> to make monsters that have special behavior(s) depending on their kind, for example ranged or close-range monsters. This forced a strategic attempt from the player to effectively kill the monsters. The monsters have an AI script that allows them to make decisions based on their surroundings, which in turn gives the player a bigger challenge in killing them. </w:t>
-      </w:r>
-    </w:p>
-    <w:p>
-      <w:pPr>
-        <w:rPr>
-          <w:lang w:val="en-US"/>
-        </w:rPr>
-      </w:pPr>
-      <w:r>
-        <w:rPr>
-          <w:lang w:val="en-US"/>
-        </w:rPr>
-        <w:t xml:space="preserve">The weapon system will have a lot of </w:t>
-      </w:r>
-      <w:r>
-        <w:rPr>
-          <w:lang w:val="en-US"/>
-        </w:rPr>
-        <w:t>guns</w:t>
-      </w:r>
-      <w:r>
-        <w:rPr>
-          <w:lang w:val="en-US"/>
-        </w:rPr>
-        <w:t xml:space="preserve"> such as pistols, rifles, shotguns and lasers, and because of this the player has a wide variety of methods to kill the monsters.</w:t>
-      </w:r>
-      <w:r>
-        <w:rPr>
-          <w:lang w:val="en-US"/>
-        </w:rPr>
-        <w:t xml:space="preserve"> These weapons all have their own use in a specific situation and </w:t>
-      </w:r>
-      <w:r>
-        <w:rPr>
-          <w:lang w:val="en-US"/>
-        </w:rPr>
-        <w:t>provide the option to use strategy.</w:t>
-      </w:r>
-    </w:p>
-    <w:p>
-      <w:pPr>
-        <w:rPr>
-          <w:lang w:val="en-US"/>
-        </w:rPr>
-      </w:pPr>
-      <w:r>
-        <w:rPr>
-          <w:lang w:val="en-US"/>
-        </w:rPr>
-        <w:t>The rooms have purposes, such as a regular killing room, a shop room, or a boss room. Depending on what room the player is going to enter, a choice on what do has to be made. This forces the player to think about their next step.</w:t>
+        <w:t xml:space="preserve">All the content shown in the figures is </w:t>
+      </w:r>
+      <w:r>
+        <w:rPr>
+          <w:lang w:val="en-US"/>
+        </w:rPr>
+        <w:t>(possible partly) created by me.</w:t>
       </w:r>
     </w:p>
     <w:p>
@@ -2439,137 +2562,7 @@
           <w:lang w:val="en-US"/>
         </w:rPr>
       </w:pPr>
-      <w:bookmarkStart w:id="6" w:name="_Toc4090212"/>
-      <w:r>
-        <w:rPr>
-          <w:lang w:val="en-US"/>
-        </w:rPr>
-        <w:t>Aesthetics</w:t>
-      </w:r>
-      <w:bookmarkEnd w:id="6"/>
-    </w:p>
-    <w:p>
-      <w:pPr>
-        <w:rPr>
-          <w:lang w:val="en-US"/>
-        </w:rPr>
-      </w:pPr>
-      <w:r>
-        <w:rPr>
-          <w:lang w:val="en-US"/>
-        </w:rPr>
-        <w:t>The rooms and monsters are in a fantasy-dungeon type style, but do not necessarily adhere to this theme. Guns and odd monsters are going to be in the dungeons although they are not found there in the real world. This allows us to be creative in the process of creating monsters, weapons and rooms.</w:t>
-      </w:r>
-    </w:p>
-    <w:p>
-      <w:pPr>
-        <w:rPr>
-          <w:lang w:val="en-US"/>
-        </w:rPr>
-      </w:pPr>
-      <w:r>
-        <w:rPr>
-          <w:lang w:val="en-US"/>
-        </w:rPr>
-        <w:t>The drawing style of the game will be a 128x128 pixel style, mainly because we have the option to draw our own pixel art. Although this takes time, if it is planned correctly we can make very good use of it.</w:t>
-      </w:r>
-    </w:p>
-    <w:p>
-      <w:pPr>
-        <w:rPr>
-          <w:lang w:val="en-US"/>
-        </w:rPr>
-      </w:pPr>
-    </w:p>
-    <w:p>
-      <w:pPr>
-        <w:rPr>
-          <w:lang w:val="en-US"/>
-        </w:rPr>
-      </w:pPr>
-    </w:p>
-    <w:p>
-      <w:pPr>
-        <w:rPr>
-          <w:lang w:val="en-US"/>
-        </w:rPr>
-      </w:pPr>
-    </w:p>
-    <w:p>
-      <w:pPr>
-        <w:pStyle w:val="Kop1"/>
-        <w:rPr>
-          <w:lang w:val="en-US"/>
-        </w:rPr>
-      </w:pPr>
-      <w:bookmarkStart w:id="7" w:name="_Toc4090213"/>
-      <w:proofErr w:type="spellStart"/>
-      <w:r>
-        <w:rPr>
-          <w:lang w:val="en-US"/>
-        </w:rPr>
-        <w:t>Fase</w:t>
-      </w:r>
-      <w:proofErr w:type="spellEnd"/>
-      <w:r>
-        <w:rPr>
-          <w:lang w:val="en-US"/>
-        </w:rPr>
-        <w:t xml:space="preserve"> 2</w:t>
-      </w:r>
-      <w:r>
-        <w:rPr>
-          <w:lang w:val="en-US"/>
-        </w:rPr>
-        <w:t xml:space="preserve"> </w:t>
-      </w:r>
-      <w:r>
-        <w:rPr>
-          <w:lang w:val="en-US"/>
-        </w:rPr>
-        <w:t>–</w:t>
-      </w:r>
-      <w:r>
-        <w:rPr>
-          <w:lang w:val="en-US"/>
-        </w:rPr>
-        <w:t xml:space="preserve"> </w:t>
-      </w:r>
-      <w:r>
-        <w:rPr>
-          <w:lang w:val="en-US"/>
-        </w:rPr>
-        <w:t>Design</w:t>
-      </w:r>
-      <w:bookmarkEnd w:id="7"/>
-    </w:p>
-    <w:p>
-      <w:pPr>
-        <w:rPr>
-          <w:lang w:val="en-US"/>
-        </w:rPr>
-      </w:pPr>
-      <w:r>
-        <w:rPr>
-          <w:lang w:val="en-US"/>
-        </w:rPr>
-        <w:t xml:space="preserve">All the content shown in the figures is </w:t>
-      </w:r>
-      <w:r>
-        <w:rPr>
-          <w:lang w:val="en-US"/>
-        </w:rPr>
-        <w:t>(possible partly) created by me.</w:t>
-      </w:r>
-    </w:p>
-    <w:p>
-      <w:pPr>
-        <w:pStyle w:val="Kop2"/>
-        <w:rPr>
-          <w:lang w:val="en-US"/>
-        </w:rPr>
-      </w:pPr>
-      <w:bookmarkStart w:id="8" w:name="_Toc4090214"/>
+      <w:bookmarkStart w:id="6" w:name="_Toc4090214"/>
       <w:r>
         <w:rPr>
           <w:lang w:val="en-US"/>
@@ -2577,7 +2570,7 @@
         <w:lastRenderedPageBreak/>
         <w:t>Mechanics</w:t>
       </w:r>
-      <w:bookmarkEnd w:id="8"/>
+      <w:bookmarkEnd w:id="6"/>
     </w:p>
     <w:p>
       <w:pPr>
@@ -2598,6 +2591,7 @@
       </w:pPr>
       <w:r>
         <w:rPr>
+          <w:noProof/>
           <w:lang w:val="en-US"/>
         </w:rPr>
         <w:drawing>
@@ -2716,6 +2710,7 @@
       </w:pPr>
       <w:r>
         <w:rPr>
+          <w:noProof/>
           <w:lang w:val="en-US"/>
         </w:rPr>
         <w:drawing>
@@ -2810,6 +2805,7 @@
       </w:pPr>
       <w:r>
         <w:rPr>
+          <w:noProof/>
           <w:lang w:val="en-US"/>
         </w:rPr>
         <w:lastRenderedPageBreak/>
@@ -2853,23 +2849,41 @@
     <w:p>
       <w:pPr>
         <w:pStyle w:val="Bijschrift"/>
-      </w:pPr>
-      <w:proofErr w:type="spellStart"/>
-      <w:r>
-        <w:t>Figure</w:t>
-      </w:r>
-      <w:proofErr w:type="spellEnd"/>
-      <w:r>
-        <w:t xml:space="preserve"> </w:t>
-      </w:r>
-      <w:fldSimple w:instr=" SEQ Figure \* ARABIC ">
-        <w:r>
-          <w:rPr>
-            <w:noProof/>
-          </w:rPr>
-          <w:t>3</w:t>
-        </w:r>
-      </w:fldSimple>
+        <w:rPr>
+          <w:lang w:val="en-US"/>
+        </w:rPr>
+      </w:pPr>
+      <w:r>
+        <w:rPr>
+          <w:lang w:val="en-US"/>
+        </w:rPr>
+        <w:t xml:space="preserve">Figure </w:t>
+      </w:r>
+      <w:r>
+        <w:fldChar w:fldCharType="begin"/>
+      </w:r>
+      <w:r>
+        <w:rPr>
+          <w:lang w:val="en-US"/>
+        </w:rPr>
+        <w:instrText xml:space="preserve"> SEQ Figure \* ARABIC </w:instrText>
+      </w:r>
+      <w:r>
+        <w:fldChar w:fldCharType="separate"/>
+      </w:r>
+      <w:r>
+        <w:rPr>
+          <w:noProof/>
+          <w:lang w:val="en-US"/>
+        </w:rPr>
+        <w:t>3</w:t>
+      </w:r>
+      <w:r>
+        <w:rPr>
+          <w:noProof/>
+        </w:rPr>
+        <w:fldChar w:fldCharType="end"/>
+      </w:r>
     </w:p>
     <w:p>
       <w:pPr>
@@ -2898,6 +2912,7 @@
       </w:pPr>
       <w:r>
         <w:rPr>
+          <w:noProof/>
           <w:lang w:val="en-US"/>
         </w:rPr>
         <w:drawing>
@@ -2938,6 +2953,7 @@
       </w:r>
       <w:r>
         <w:rPr>
+          <w:noProof/>
           <w:lang w:val="en-US"/>
         </w:rPr>
         <w:drawing>
@@ -3056,6 +3072,7 @@
       </w:pPr>
       <w:r>
         <w:rPr>
+          <w:noProof/>
           <w:lang w:val="en-US"/>
         </w:rPr>
         <w:lastRenderedPageBreak/>
@@ -3233,6 +3250,7 @@
       </w:pPr>
       <w:r>
         <w:rPr>
+          <w:noProof/>
           <w:lang w:val="en-US"/>
         </w:rPr>
         <w:drawing>
@@ -3305,6 +3323,7 @@
       </w:pPr>
       <w:r>
         <w:rPr>
+          <w:noProof/>
           <w:lang w:val="en-US"/>
         </w:rPr>
         <w:lastRenderedPageBreak/>
@@ -3348,14 +3367,15 @@
     <w:p>
       <w:pPr>
         <w:pStyle w:val="Bijschrift"/>
-      </w:pPr>
-      <w:proofErr w:type="spellStart"/>
-      <w:r>
-        <w:t>Figure</w:t>
-      </w:r>
-      <w:proofErr w:type="spellEnd"/>
-      <w:r>
-        <w:t xml:space="preserve"> 9</w:t>
+        <w:rPr>
+          <w:lang w:val="en-US"/>
+        </w:rPr>
+      </w:pPr>
+      <w:r>
+        <w:rPr>
+          <w:lang w:val="en-US"/>
+        </w:rPr>
+        <w:t>Figure 9</w:t>
       </w:r>
     </w:p>
     <w:p>
@@ -3395,6 +3415,7 @@
       </w:pPr>
       <w:r>
         <w:rPr>
+          <w:noProof/>
           <w:lang w:val="en-US"/>
         </w:rPr>
         <w:lastRenderedPageBreak/>
@@ -3442,13 +3463,11 @@
           <w:lang w:val="en-US"/>
         </w:rPr>
       </w:pPr>
-      <w:proofErr w:type="spellStart"/>
-      <w:r>
-        <w:t>Figure</w:t>
-      </w:r>
-      <w:proofErr w:type="spellEnd"/>
-      <w:r>
-        <w:t xml:space="preserve"> 10</w:t>
+      <w:r>
+        <w:rPr>
+          <w:lang w:val="en-US"/>
+        </w:rPr>
+        <w:t>Figure 10</w:t>
       </w:r>
     </w:p>
     <w:p>
@@ -3458,14 +3477,14 @@
           <w:lang w:val="en-US"/>
         </w:rPr>
       </w:pPr>
-      <w:bookmarkStart w:id="9" w:name="_Toc4090215"/>
+      <w:bookmarkStart w:id="7" w:name="_Toc4090215"/>
       <w:r>
         <w:rPr>
           <w:lang w:val="en-US"/>
         </w:rPr>
         <w:t>Dynamics</w:t>
       </w:r>
-      <w:bookmarkEnd w:id="9"/>
+      <w:bookmarkEnd w:id="7"/>
     </w:p>
     <w:p>
       <w:pPr>
@@ -3486,6 +3505,7 @@
       </w:pPr>
       <w:r>
         <w:rPr>
+          <w:noProof/>
           <w:lang w:val="en-US"/>
         </w:rPr>
         <w:drawing>
@@ -3526,6 +3546,7 @@
       </w:r>
       <w:r>
         <w:rPr>
+          <w:noProof/>
           <w:lang w:val="en-US"/>
         </w:rPr>
         <w:drawing>
@@ -3568,113 +3589,132 @@
     <w:p>
       <w:pPr>
         <w:pStyle w:val="Bijschrift"/>
-      </w:pPr>
+        <w:rPr>
+          <w:lang w:val="en-US"/>
+        </w:rPr>
+      </w:pPr>
+      <w:r>
+        <w:rPr>
+          <w:lang w:val="en-US"/>
+        </w:rPr>
+        <w:t xml:space="preserve">Figure </w:t>
+      </w:r>
+      <w:r>
+        <w:fldChar w:fldCharType="begin"/>
+      </w:r>
+      <w:r>
+        <w:rPr>
+          <w:lang w:val="en-US"/>
+        </w:rPr>
+        <w:instrText xml:space="preserve"> SEQ Figure \* ARABIC </w:instrText>
+      </w:r>
+      <w:r>
+        <w:fldChar w:fldCharType="separate"/>
+      </w:r>
+      <w:r>
+        <w:rPr>
+          <w:noProof/>
+          <w:lang w:val="en-US"/>
+        </w:rPr>
+        <w:t>4</w:t>
+      </w:r>
+      <w:r>
+        <w:rPr>
+          <w:noProof/>
+        </w:rPr>
+        <w:fldChar w:fldCharType="end"/>
+      </w:r>
+      <w:r>
+        <w:rPr>
+          <w:lang w:val="en-US"/>
+        </w:rPr>
+        <w:t xml:space="preserve">                                                                                         Figure 13</w:t>
+      </w:r>
+    </w:p>
+    <w:p>
+      <w:pPr>
+        <w:rPr>
+          <w:lang w:val="en-US"/>
+        </w:rPr>
+      </w:pPr>
+    </w:p>
+    <w:p>
+      <w:pPr>
+        <w:rPr>
+          <w:lang w:val="en-US"/>
+        </w:rPr>
+      </w:pPr>
+    </w:p>
+    <w:p>
+      <w:pPr>
+        <w:rPr>
+          <w:lang w:val="en-US"/>
+        </w:rPr>
+      </w:pPr>
+    </w:p>
+    <w:p>
+      <w:pPr>
+        <w:pStyle w:val="Kop2"/>
+        <w:rPr>
+          <w:lang w:val="en-US"/>
+        </w:rPr>
+      </w:pPr>
+      <w:bookmarkStart w:id="8" w:name="_Toc4090216"/>
+      <w:r>
+        <w:rPr>
+          <w:lang w:val="en-US"/>
+        </w:rPr>
+        <w:t>Aesthetics</w:t>
+      </w:r>
+      <w:bookmarkEnd w:id="8"/>
+    </w:p>
+    <w:p>
+      <w:pPr>
+        <w:rPr>
+          <w:lang w:val="en-US"/>
+        </w:rPr>
+      </w:pPr>
+      <w:r>
+        <w:rPr>
+          <w:lang w:val="en-US"/>
+        </w:rPr>
+        <w:t xml:space="preserve">I made a lot of the sprites of the game, and took a lot of </w:t>
+      </w:r>
+      <w:r>
+        <w:rPr>
+          <w:lang w:val="en-US"/>
+        </w:rPr>
+        <w:t>inspiration</w:t>
+      </w:r>
+      <w:r>
+        <w:rPr>
+          <w:lang w:val="en-US"/>
+        </w:rPr>
+        <w:t xml:space="preserve"> of a game called “The binding of Isaac” (figure 7). The style of the rooms and the way </w:t>
+      </w:r>
       <w:proofErr w:type="spellStart"/>
       <w:r>
-        <w:t>Figure</w:t>
+        <w:rPr>
+          <w:lang w:val="en-US"/>
+        </w:rPr>
+        <w:t>the</w:t>
       </w:r>
       <w:proofErr w:type="spellEnd"/>
       <w:r>
+        <w:rPr>
+          <w:lang w:val="en-US"/>
+        </w:rPr>
         <w:t xml:space="preserve"> </w:t>
       </w:r>
-      <w:fldSimple w:instr=" SEQ Figure \* ARABIC ">
-        <w:r>
-          <w:rPr>
-            <w:noProof/>
-          </w:rPr>
-          <w:t>4</w:t>
-        </w:r>
-      </w:fldSimple>
-      <w:r>
-        <w:t xml:space="preserve">                                                                                         </w:t>
-      </w:r>
       <w:proofErr w:type="spellStart"/>
       <w:r>
-        <w:t>Figure</w:t>
+        <w:rPr>
+          <w:lang w:val="en-US"/>
+        </w:rPr>
+        <w:t>played</w:t>
       </w:r>
       <w:proofErr w:type="spellEnd"/>
       <w:r>
-        <w:t xml:space="preserve"> 13</w:t>
-      </w:r>
-    </w:p>
-    <w:p/>
-    <w:p>
-      <w:pPr>
-        <w:rPr>
-          <w:lang w:val="en-US"/>
-        </w:rPr>
-      </w:pPr>
-    </w:p>
-    <w:p>
-      <w:pPr>
-        <w:rPr>
-          <w:lang w:val="en-US"/>
-        </w:rPr>
-      </w:pPr>
-    </w:p>
-    <w:p>
-      <w:pPr>
-        <w:pStyle w:val="Kop2"/>
-        <w:rPr>
-          <w:lang w:val="en-US"/>
-        </w:rPr>
-      </w:pPr>
-      <w:bookmarkStart w:id="10" w:name="_Toc4090216"/>
-      <w:r>
-        <w:rPr>
-          <w:lang w:val="en-US"/>
-        </w:rPr>
-        <w:t>Aesthetics</w:t>
-      </w:r>
-      <w:bookmarkEnd w:id="10"/>
-    </w:p>
-    <w:p>
-      <w:pPr>
-        <w:rPr>
-          <w:lang w:val="en-US"/>
-        </w:rPr>
-      </w:pPr>
-      <w:r>
-        <w:rPr>
-          <w:lang w:val="en-US"/>
-        </w:rPr>
-        <w:t xml:space="preserve">I made a lot of the sprites of the game, and took a lot of </w:t>
-      </w:r>
-      <w:r>
-        <w:rPr>
-          <w:lang w:val="en-US"/>
-        </w:rPr>
-        <w:t>inspiration</w:t>
-      </w:r>
-      <w:r>
-        <w:rPr>
-          <w:lang w:val="en-US"/>
-        </w:rPr>
-        <w:t xml:space="preserve"> of a game called “The binding of Isaac” (figure 7). The style of the rooms and the way </w:t>
-      </w:r>
-      <w:proofErr w:type="spellStart"/>
-      <w:r>
-        <w:rPr>
-          <w:lang w:val="en-US"/>
-        </w:rPr>
-        <w:t>the</w:t>
-      </w:r>
-      <w:proofErr w:type="spellEnd"/>
-      <w:r>
-        <w:rPr>
-          <w:lang w:val="en-US"/>
-        </w:rPr>
-        <w:t xml:space="preserve"> </w:t>
-      </w:r>
-      <w:proofErr w:type="spellStart"/>
-      <w:r>
-        <w:rPr>
-          <w:lang w:val="en-US"/>
-        </w:rPr>
-        <w:t>played</w:t>
-      </w:r>
-      <w:proofErr w:type="spellEnd"/>
-      <w:r>
         <w:rPr>
           <w:lang w:val="en-US"/>
         </w:rPr>
@@ -3693,6 +3733,7 @@
       </w:pPr>
       <w:r>
         <w:rPr>
+          <w:noProof/>
           <w:lang w:val="en-US"/>
         </w:rPr>
         <w:drawing>
@@ -3735,37 +3776,38 @@
     <w:p>
       <w:pPr>
         <w:pStyle w:val="Bijschrift"/>
-      </w:pPr>
+        <w:rPr>
+          <w:lang w:val="en-US"/>
+        </w:rPr>
+      </w:pPr>
+      <w:r>
+        <w:rPr>
+          <w:lang w:val="en-US"/>
+        </w:rPr>
+        <w:t>Figure 7</w:t>
+      </w:r>
+    </w:p>
+    <w:p>
+      <w:pPr>
+        <w:rPr>
+          <w:lang w:val="en-US"/>
+        </w:rPr>
+      </w:pPr>
+      <w:r>
+        <w:rPr>
+          <w:lang w:val="en-US"/>
+        </w:rPr>
+        <w:t xml:space="preserve">With this inspiration in mind I made this </w:t>
+      </w:r>
       <w:proofErr w:type="spellStart"/>
       <w:r>
-        <w:t>Figure</w:t>
+        <w:rPr>
+          <w:lang w:val="en-US"/>
+        </w:rPr>
+        <w:t>spritesheet</w:t>
       </w:r>
       <w:proofErr w:type="spellEnd"/>
       <w:r>
-        <w:t xml:space="preserve"> 7</w:t>
-      </w:r>
-    </w:p>
-    <w:p>
-      <w:pPr>
-        <w:rPr>
-          <w:lang w:val="en-US"/>
-        </w:rPr>
-      </w:pPr>
-      <w:r>
-        <w:rPr>
-          <w:lang w:val="en-US"/>
-        </w:rPr>
-        <w:t xml:space="preserve">With this inspiration in mind I made this </w:t>
-      </w:r>
-      <w:proofErr w:type="spellStart"/>
-      <w:r>
-        <w:rPr>
-          <w:lang w:val="en-US"/>
-        </w:rPr>
-        <w:t>spritesheet</w:t>
-      </w:r>
-      <w:proofErr w:type="spellEnd"/>
-      <w:r>
         <w:rPr>
           <w:lang w:val="en-US"/>
         </w:rPr>
@@ -3781,6 +3823,7 @@
       </w:pPr>
       <w:r>
         <w:rPr>
+          <w:noProof/>
           <w:lang w:val="en-US"/>
         </w:rPr>
         <w:drawing>
@@ -3827,13 +3870,11 @@
           <w:lang w:val="en-US"/>
         </w:rPr>
       </w:pPr>
-      <w:proofErr w:type="spellStart"/>
-      <w:r>
-        <w:t>Figure</w:t>
-      </w:r>
-      <w:proofErr w:type="spellEnd"/>
-      <w:r>
-        <w:t xml:space="preserve"> 11</w:t>
+      <w:r>
+        <w:rPr>
+          <w:lang w:val="en-US"/>
+        </w:rPr>
+        <w:t>Figure 11</w:t>
       </w:r>
     </w:p>
     <w:p>
@@ -3843,21 +3884,21 @@
           <w:lang w:val="en-US"/>
         </w:rPr>
       </w:pPr>
-      <w:bookmarkStart w:id="11" w:name="_Toc4090217"/>
-      <w:proofErr w:type="spellStart"/>
+      <w:bookmarkStart w:id="9" w:name="_Toc4090217"/>
       <w:r>
         <w:rPr>
           <w:lang w:val="en-US"/>
         </w:rPr>
         <w:lastRenderedPageBreak/>
-        <w:t>Fase</w:t>
-      </w:r>
-      <w:proofErr w:type="spellEnd"/>
-      <w:r>
-        <w:rPr>
-          <w:lang w:val="en-US"/>
-        </w:rPr>
-        <w:t xml:space="preserve"> 3 </w:t>
+        <w:t>Ph</w:t>
+      </w:r>
+      <w:bookmarkStart w:id="10" w:name="_GoBack"/>
+      <w:bookmarkEnd w:id="10"/>
+      <w:r>
+        <w:rPr>
+          <w:lang w:val="en-US"/>
+        </w:rPr>
+        <w:t xml:space="preserve">ase 3 </w:t>
       </w:r>
       <w:r>
         <w:rPr>
@@ -3877,6 +3918,22 @@
         </w:rPr>
         <w:t>Deliverable</w:t>
       </w:r>
+      <w:bookmarkEnd w:id="9"/>
+    </w:p>
+    <w:p>
+      <w:pPr>
+        <w:pStyle w:val="Kop2"/>
+        <w:rPr>
+          <w:lang w:val="en-US"/>
+        </w:rPr>
+      </w:pPr>
+      <w:bookmarkStart w:id="11" w:name="_Toc4090218"/>
+      <w:r>
+        <w:rPr>
+          <w:lang w:val="en-US"/>
+        </w:rPr>
+        <w:t>Mechanics</w:t>
+      </w:r>
       <w:bookmarkEnd w:id="11"/>
     </w:p>
     <w:p>
@@ -3886,12 +3943,12 @@
           <w:lang w:val="en-US"/>
         </w:rPr>
       </w:pPr>
-      <w:bookmarkStart w:id="12" w:name="_Toc4090218"/>
-      <w:r>
-        <w:rPr>
-          <w:lang w:val="en-US"/>
-        </w:rPr>
-        <w:t>Mechanics</w:t>
+      <w:bookmarkStart w:id="12" w:name="_Toc4090219"/>
+      <w:r>
+        <w:rPr>
+          <w:lang w:val="en-US"/>
+        </w:rPr>
+        <w:t>Dynamics</w:t>
       </w:r>
       <w:bookmarkEnd w:id="12"/>
     </w:p>
@@ -3899,60 +3956,44 @@
       <w:pPr>
         <w:pStyle w:val="Kop2"/>
         <w:rPr>
-          <w:lang w:val="en-US"/>
-        </w:rPr>
-      </w:pPr>
-      <w:bookmarkStart w:id="13" w:name="_Toc4090219"/>
-      <w:r>
-        <w:rPr>
-          <w:lang w:val="en-US"/>
-        </w:rPr>
-        <w:t>Dynamics</w:t>
+          <w:b/>
+          <w:lang w:val="en-US"/>
+        </w:rPr>
+      </w:pPr>
+      <w:bookmarkStart w:id="13" w:name="_Toc4090220"/>
+      <w:r>
+        <w:rPr>
+          <w:lang w:val="en-US"/>
+        </w:rPr>
+        <w:t>Aesthetics</w:t>
       </w:r>
       <w:bookmarkEnd w:id="13"/>
     </w:p>
     <w:p>
       <w:pPr>
-        <w:pStyle w:val="Kop2"/>
         <w:rPr>
           <w:b/>
           <w:lang w:val="en-US"/>
         </w:rPr>
       </w:pPr>
-      <w:bookmarkStart w:id="14" w:name="_Toc4090220"/>
-      <w:r>
-        <w:rPr>
-          <w:lang w:val="en-US"/>
-        </w:rPr>
-        <w:t>Aesthetics</w:t>
-      </w:r>
+    </w:p>
+    <w:p>
+      <w:pPr>
+        <w:pStyle w:val="Kop1"/>
+        <w:rPr>
+          <w:lang w:val="en-US"/>
+        </w:rPr>
+      </w:pPr>
+      <w:bookmarkStart w:id="14" w:name="_Sources"/>
+      <w:bookmarkStart w:id="15" w:name="_Toc4090221"/>
       <w:bookmarkEnd w:id="14"/>
-    </w:p>
-    <w:p>
-      <w:pPr>
-        <w:rPr>
-          <w:b/>
-          <w:lang w:val="en-US"/>
-        </w:rPr>
-      </w:pPr>
-    </w:p>
-    <w:p>
-      <w:pPr>
-        <w:pStyle w:val="Kop1"/>
-        <w:rPr>
-          <w:lang w:val="en-US"/>
-        </w:rPr>
-      </w:pPr>
-      <w:bookmarkStart w:id="15" w:name="_Sources"/>
-      <w:bookmarkStart w:id="16" w:name="_Toc4090221"/>
+      <w:r>
+        <w:rPr>
+          <w:lang w:val="en-US"/>
+        </w:rPr>
+        <w:t>Sources</w:t>
+      </w:r>
       <w:bookmarkEnd w:id="15"/>
-      <w:r>
-        <w:rPr>
-          <w:lang w:val="en-US"/>
-        </w:rPr>
-        <w:t>Sources</w:t>
-      </w:r>
-      <w:bookmarkEnd w:id="16"/>
     </w:p>
     <w:p>
       <w:pPr>
@@ -5266,7 +5307,7 @@
 </file>
 
 <file path=customXml/itemProps2.xml><?xml version="1.0" encoding="utf-8"?>
-<ds:datastoreItem xmlns:ds="http://schemas.openxmlformats.org/officeDocument/2006/customXml" ds:itemID="{D2D06BCF-E356-4923-A52F-D7FD6C344684}">
+<ds:datastoreItem xmlns:ds="http://schemas.openxmlformats.org/officeDocument/2006/customXml" ds:itemID="{68624FFC-9F66-4395-BFF7-18AC3AC2F3CD}">
   <ds:schemaRefs>
     <ds:schemaRef ds:uri="http://schemas.openxmlformats.org/officeDocument/2006/bibliography"/>
   </ds:schemaRefs>

</xml_diff>